<commit_message>
Add BarangPersediaan model and update status fields in related models
</commit_message>
<xml_diff>
--- a/storage/app/public/templates/JmHXF4rvAMCnZQg6zx8jjfvZAygCsh0hpZcRcSJd.docx
+++ b/storage/app/public/templates/JmHXF4rvAMCnZQg6zx8jjfvZAygCsh0hpZcRcSJd.docx
@@ -2267,6 +2267,7 @@
       </w:tblGrid>
       <w:tr>
         <w:trPr>
+          <w:tblHeader/>
           <w:jc w:val="center"/>
         </w:trPr>
         <w:tc>
@@ -2423,6 +2424,7 @@
       </w:tr>
       <w:tr>
         <w:trPr>
+          <w:tblHeader/>
           <w:jc w:val="center"/>
         </w:trPr>
         <w:tc>
@@ -4448,28 +4450,28 @@
 </file>
 
 <file path=customXml/item1.xml><?xml version="1.0" encoding="utf-8"?>
+<b:Sources xmlns:b="http://schemas.openxmlformats.org/officeDocument/2006/bibliography" xmlns="http://schemas.openxmlformats.org/officeDocument/2006/bibliography" SelectedStyle="/APASixthEditionOfficeOnline.xsl" StyleName="APA" Version="6"/>
+</file>
+
+<file path=customXml/item2.xml><?xml version="1.0" encoding="utf-8"?>
 <go:gDocsCustomXmlDataStorage xmlns:go="http://customooxmlschemas.google.com/" xmlns:r="http://schemas.openxmlformats.org/officeDocument/2006/relationships" uri="GoogleDocsCustomDataVersion2">
   <go:docsCustomData xmlns:go="http://customooxmlschemas.google.com/" roundtripDataSignature="AMtx7mhLe9Ahey2tm3KCLoVYTqYYgoFDXg==">CgMxLjAyCGguZ2pkZ3hzMgloLjFmb2I5dGU4AHIhMXpCM2pKckhqWGQ3b0lJQTVIczlEd1g3SGNNaDBVazRU</go:docsCustomData>
 </go:gDocsCustomXmlDataStorage>
 </file>
 
-<file path=customXml/item2.xml><?xml version="1.0" encoding="utf-8"?>
-<b:Sources xmlns:b="http://schemas.openxmlformats.org/officeDocument/2006/bibliography" xmlns="http://schemas.openxmlformats.org/officeDocument/2006/bibliography" SelectedStyle="/APASixthEditionOfficeOnline.xsl" StyleName="APA" Version="6"/>
+<file path=customXml/itemProps1.xml><?xml version="1.0" encoding="utf-8"?>
+<ds:datastoreItem xmlns:ds="http://schemas.openxmlformats.org/officeDocument/2006/customXml" ds:itemID="{00C382D0-3510-D243-A416-B16AC7FBEE6B}">
+  <ds:schemaRefs>
+    <ds:schemaRef ds:uri="http://schemas.openxmlformats.org/officeDocument/2006/bibliography"/>
+  </ds:schemaRefs>
+</ds:datastoreItem>
 </file>
 
-<file path=customXml/itemProps1.xml><?xml version="1.0" encoding="utf-8"?>
+<file path=customXml/itemProps2.xml><?xml version="1.0" encoding="utf-8"?>
 <ds:datastoreItem xmlns:ds="http://schemas.openxmlformats.org/officeDocument/2006/customXml" ds:itemID="{11111111-1234-1234-1234-123412341234}">
   <ds:schemaRefs>
     <ds:schemaRef ds:uri="http://customooxmlschemas.google.com/"/>
     <ds:schemaRef ds:uri="http://schemas.openxmlformats.org/officeDocument/2006/relationships"/>
   </ds:schemaRefs>
 </ds:datastoreItem>
-</file>
-
-<file path=customXml/itemProps2.xml><?xml version="1.0" encoding="utf-8"?>
-<ds:datastoreItem xmlns:ds="http://schemas.openxmlformats.org/officeDocument/2006/customXml" ds:itemID="{00C382D0-3510-D243-A416-B16AC7FBEE6B}">
-  <ds:schemaRefs>
-    <ds:schemaRef ds:uri="http://schemas.openxmlformats.org/officeDocument/2006/bibliography"/>
-  </ds:schemaRefs>
-</ds:datastoreItem>
 </file>
</xml_diff>

<commit_message>
Refactor DaftarPenilaianReward and JenisNaskah; update migration for reward management, add new SVG assets, and enhance helper functions for better data formatting
</commit_message>
<xml_diff>
--- a/storage/app/public/templates/JmHXF4rvAMCnZQg6zx8jjfvZAygCsh0hpZcRcSJd.docx
+++ b/storage/app/public/templates/JmHXF4rvAMCnZQg6zx8jjfvZAygCsh0hpZcRcSJd.docx
@@ -186,7 +186,7 @@
           <w:sz w:val="24"/>
           <w:szCs w:val="24"/>
         </w:rPr>
-        <w:t>NOMOR: ${nomor}</w:t>
+        <w:t>NOMOR ${nomor}</w:t>
       </w:r>
     </w:p>
     <w:p>
@@ -1676,69 +1676,49 @@
                 <w:sz w:val="24"/>
                 <w:szCs w:val="24"/>
               </w:rPr>
-              <w:t xml:space="preserve">Ditetapkan </w:t>
-            </w:r>
-            <w:proofErr w:type="gramStart"/>
+              <w:t>Ditetapkan di :</w:t>
+            </w:r>
             <w:r>
               <w:rPr>
                 <w:rFonts w:ascii="Bookman Old Style" w:hAnsi="Bookman Old Style" w:cstheme="minorHAnsi"/>
                 <w:sz w:val="24"/>
                 <w:szCs w:val="24"/>
               </w:rPr>
-              <w:t>di :</w:t>
-            </w:r>
-            <w:proofErr w:type="gramEnd"/>
-            <w:r>
+              <w:t xml:space="preserve"> Barabai</w:t>
+            </w:r>
+          </w:p>
+          <w:p>
+            <w:pPr>
               <w:rPr>
                 <w:rFonts w:ascii="Bookman Old Style" w:hAnsi="Bookman Old Style" w:cstheme="minorHAnsi"/>
                 <w:sz w:val="24"/>
                 <w:szCs w:val="24"/>
               </w:rPr>
-              <w:t xml:space="preserve"> Barabai</w:t>
-            </w:r>
-          </w:p>
-          <w:p>
-            <w:pPr>
+            </w:pPr>
+            <w:r>
               <w:rPr>
                 <w:rFonts w:ascii="Bookman Old Style" w:hAnsi="Bookman Old Style" w:cstheme="minorHAnsi"/>
                 <w:sz w:val="24"/>
                 <w:szCs w:val="24"/>
               </w:rPr>
-            </w:pPr>
+              <w:t>Pada Tanggal</w:t>
+            </w:r>
             <w:r>
               <w:rPr>
                 <w:rFonts w:ascii="Bookman Old Style" w:hAnsi="Bookman Old Style" w:cstheme="minorHAnsi"/>
                 <w:sz w:val="24"/>
                 <w:szCs w:val="24"/>
               </w:rPr>
-              <w:t xml:space="preserve">Pada </w:t>
-            </w:r>
-            <w:proofErr w:type="gramStart"/>
+              <w:t xml:space="preserve"> </w:t>
+            </w:r>
             <w:r>
               <w:rPr>
                 <w:rFonts w:ascii="Bookman Old Style" w:hAnsi="Bookman Old Style" w:cstheme="minorHAnsi"/>
                 <w:sz w:val="24"/>
                 <w:szCs w:val="24"/>
               </w:rPr>
-              <w:t>Tanggal</w:t>
-            </w:r>
-            <w:r>
-              <w:rPr>
-                <w:rFonts w:ascii="Bookman Old Style" w:hAnsi="Bookman Old Style" w:cstheme="minorHAnsi"/>
-                <w:sz w:val="24"/>
-                <w:szCs w:val="24"/>
-              </w:rPr>
-              <w:t xml:space="preserve"> </w:t>
-            </w:r>
-            <w:r>
-              <w:rPr>
-                <w:rFonts w:ascii="Bookman Old Style" w:hAnsi="Bookman Old Style" w:cstheme="minorHAnsi"/>
-                <w:sz w:val="24"/>
-                <w:szCs w:val="24"/>
-              </w:rPr>
               <w:t>:</w:t>
             </w:r>
-            <w:proofErr w:type="gramEnd"/>
             <w:r>
               <w:rPr>
                 <w:rFonts w:ascii="Bookman Old Style" w:hAnsi="Bookman Old Style" w:cstheme="minorHAnsi"/>
@@ -4450,28 +4430,28 @@
 </file>
 
 <file path=customXml/item1.xml><?xml version="1.0" encoding="utf-8"?>
-<b:Sources xmlns:b="http://schemas.openxmlformats.org/officeDocument/2006/bibliography" xmlns="http://schemas.openxmlformats.org/officeDocument/2006/bibliography" SelectedStyle="/APASixthEditionOfficeOnline.xsl" StyleName="APA" Version="6"/>
-</file>
-
-<file path=customXml/item2.xml><?xml version="1.0" encoding="utf-8"?>
 <go:gDocsCustomXmlDataStorage xmlns:go="http://customooxmlschemas.google.com/" xmlns:r="http://schemas.openxmlformats.org/officeDocument/2006/relationships" uri="GoogleDocsCustomDataVersion2">
   <go:docsCustomData xmlns:go="http://customooxmlschemas.google.com/" roundtripDataSignature="AMtx7mhLe9Ahey2tm3KCLoVYTqYYgoFDXg==">CgMxLjAyCGguZ2pkZ3hzMgloLjFmb2I5dGU4AHIhMXpCM2pKckhqWGQ3b0lJQTVIczlEd1g3SGNNaDBVazRU</go:docsCustomData>
 </go:gDocsCustomXmlDataStorage>
 </file>
 
-<file path=customXml/itemProps1.xml><?xml version="1.0" encoding="utf-8"?>
-<ds:datastoreItem xmlns:ds="http://schemas.openxmlformats.org/officeDocument/2006/customXml" ds:itemID="{00C382D0-3510-D243-A416-B16AC7FBEE6B}">
-  <ds:schemaRefs>
-    <ds:schemaRef ds:uri="http://schemas.openxmlformats.org/officeDocument/2006/bibliography"/>
-  </ds:schemaRefs>
-</ds:datastoreItem>
+<file path=customXml/item2.xml><?xml version="1.0" encoding="utf-8"?>
+<b:Sources xmlns:b="http://schemas.openxmlformats.org/officeDocument/2006/bibliography" xmlns="http://schemas.openxmlformats.org/officeDocument/2006/bibliography" SelectedStyle="/APASixthEditionOfficeOnline.xsl" StyleName="APA" Version="6"/>
 </file>
 
-<file path=customXml/itemProps2.xml><?xml version="1.0" encoding="utf-8"?>
+<file path=customXml/itemProps1.xml><?xml version="1.0" encoding="utf-8"?>
 <ds:datastoreItem xmlns:ds="http://schemas.openxmlformats.org/officeDocument/2006/customXml" ds:itemID="{11111111-1234-1234-1234-123412341234}">
   <ds:schemaRefs>
     <ds:schemaRef ds:uri="http://customooxmlschemas.google.com/"/>
     <ds:schemaRef ds:uri="http://schemas.openxmlformats.org/officeDocument/2006/relationships"/>
   </ds:schemaRefs>
 </ds:datastoreItem>
+</file>
+
+<file path=customXml/itemProps2.xml><?xml version="1.0" encoding="utf-8"?>
+<ds:datastoreItem xmlns:ds="http://schemas.openxmlformats.org/officeDocument/2006/customXml" ds:itemID="{00C382D0-3510-D243-A416-B16AC7FBEE6B}">
+  <ds:schemaRefs>
+    <ds:schemaRef ds:uri="http://schemas.openxmlformats.org/officeDocument/2006/bibliography"/>
+  </ds:schemaRefs>
+</ds:datastoreItem>
 </file>
</xml_diff>